<commit_message>
Fixed more project documentation
</commit_message>
<xml_diff>
--- a/Documentation/Project Documentation.docx
+++ b/Documentation/Project Documentation.docx
@@ -2739,7 +2739,14 @@
           <w:szCs w:val="28"/>
         </w:rPr>
         <w:lastRenderedPageBreak/>
-        <w:t>Multiple Game User Documentation:</w:t>
+        <w:t>Multi</w:t>
+      </w:r>
+      <w:r>
+        <w:rPr>
+          <w:sz w:val="28"/>
+          <w:szCs w:val="28"/>
+        </w:rPr>
+        <w:t xml:space="preserve"> Game User Documentation:</w:t>
       </w:r>
     </w:p>
     <w:p>
@@ -2923,7 +2930,7 @@
         <w:pStyle w:val="ListParagraph"/>
         <w:numPr>
           <w:ilvl w:val="0"/>
-          <w:numId w:val="1"/>
+          <w:numId w:val="33"/>
         </w:numPr>
         <w:spacing w:line="240" w:lineRule="auto"/>
         <w:rPr>
@@ -2998,7 +3005,7 @@
         <w:pStyle w:val="ListParagraph"/>
         <w:numPr>
           <w:ilvl w:val="0"/>
-          <w:numId w:val="1"/>
+          <w:numId w:val="33"/>
         </w:numPr>
         <w:spacing w:line="240" w:lineRule="auto"/>
         <w:rPr>
@@ -3145,6 +3152,8 @@
         </w:rPr>
         <w:t>Supported commands:</w:t>
       </w:r>
+      <w:bookmarkStart w:id="1" w:name="_GoBack"/>
+      <w:bookmarkEnd w:id="1"/>
     </w:p>
     <w:p>
       <w:pPr>
@@ -4233,8 +4242,6 @@
           <w:szCs w:val="24"/>
         </w:rPr>
       </w:pPr>
-      <w:bookmarkStart w:id="1" w:name="_GoBack"/>
-      <w:bookmarkEnd w:id="1"/>
       <w:r>
         <w:rPr>
           <w:rFonts w:ascii="Times New Roman" w:hAnsi="Times New Roman" w:cs="Times New Roman"/>
@@ -12255,7 +12262,7 @@
             <w:bCs/>
             <w:noProof/>
           </w:rPr>
-          <w:t>21</w:t>
+          <w:t>11</w:t>
         </w:r>
         <w:r>
           <w:rPr>
@@ -14708,6 +14715,95 @@
     </w:lvl>
   </w:abstractNum>
   <w:abstractNum w:abstractNumId="22" w15:restartNumberingAfterBreak="0">
+    <w:nsid w:val="55724F93"/>
+    <w:multiLevelType w:val="hybridMultilevel"/>
+    <w:tmpl w:val="3674793C"/>
+    <w:lvl w:ilvl="0" w:tplc="0409000F">
+      <w:start w:val="1"/>
+      <w:numFmt w:val="decimal"/>
+      <w:lvlText w:val="%1."/>
+      <w:lvlJc w:val="left"/>
+      <w:pPr>
+        <w:ind w:left="720" w:hanging="360"/>
+      </w:pPr>
+      <w:rPr>
+        <w:rFonts w:hint="default"/>
+      </w:rPr>
+    </w:lvl>
+    <w:lvl w:ilvl="1" w:tplc="04090019" w:tentative="1">
+      <w:start w:val="1"/>
+      <w:numFmt w:val="lowerLetter"/>
+      <w:lvlText w:val="%2."/>
+      <w:lvlJc w:val="left"/>
+      <w:pPr>
+        <w:ind w:left="1440" w:hanging="360"/>
+      </w:pPr>
+    </w:lvl>
+    <w:lvl w:ilvl="2" w:tplc="0409001B" w:tentative="1">
+      <w:start w:val="1"/>
+      <w:numFmt w:val="lowerRoman"/>
+      <w:lvlText w:val="%3."/>
+      <w:lvlJc w:val="right"/>
+      <w:pPr>
+        <w:ind w:left="2160" w:hanging="180"/>
+      </w:pPr>
+    </w:lvl>
+    <w:lvl w:ilvl="3" w:tplc="0409000F" w:tentative="1">
+      <w:start w:val="1"/>
+      <w:numFmt w:val="decimal"/>
+      <w:lvlText w:val="%4."/>
+      <w:lvlJc w:val="left"/>
+      <w:pPr>
+        <w:ind w:left="2880" w:hanging="360"/>
+      </w:pPr>
+    </w:lvl>
+    <w:lvl w:ilvl="4" w:tplc="04090019" w:tentative="1">
+      <w:start w:val="1"/>
+      <w:numFmt w:val="lowerLetter"/>
+      <w:lvlText w:val="%5."/>
+      <w:lvlJc w:val="left"/>
+      <w:pPr>
+        <w:ind w:left="3600" w:hanging="360"/>
+      </w:pPr>
+    </w:lvl>
+    <w:lvl w:ilvl="5" w:tplc="0409001B" w:tentative="1">
+      <w:start w:val="1"/>
+      <w:numFmt w:val="lowerRoman"/>
+      <w:lvlText w:val="%6."/>
+      <w:lvlJc w:val="right"/>
+      <w:pPr>
+        <w:ind w:left="4320" w:hanging="180"/>
+      </w:pPr>
+    </w:lvl>
+    <w:lvl w:ilvl="6" w:tplc="0409000F" w:tentative="1">
+      <w:start w:val="1"/>
+      <w:numFmt w:val="decimal"/>
+      <w:lvlText w:val="%7."/>
+      <w:lvlJc w:val="left"/>
+      <w:pPr>
+        <w:ind w:left="5040" w:hanging="360"/>
+      </w:pPr>
+    </w:lvl>
+    <w:lvl w:ilvl="7" w:tplc="04090019" w:tentative="1">
+      <w:start w:val="1"/>
+      <w:numFmt w:val="lowerLetter"/>
+      <w:lvlText w:val="%8."/>
+      <w:lvlJc w:val="left"/>
+      <w:pPr>
+        <w:ind w:left="5760" w:hanging="360"/>
+      </w:pPr>
+    </w:lvl>
+    <w:lvl w:ilvl="8" w:tplc="0409001B" w:tentative="1">
+      <w:start w:val="1"/>
+      <w:numFmt w:val="lowerRoman"/>
+      <w:lvlText w:val="%9."/>
+      <w:lvlJc w:val="right"/>
+      <w:pPr>
+        <w:ind w:left="6480" w:hanging="180"/>
+      </w:pPr>
+    </w:lvl>
+  </w:abstractNum>
+  <w:abstractNum w:abstractNumId="23" w15:restartNumberingAfterBreak="0">
     <w:nsid w:val="56C579DC"/>
     <w:multiLevelType w:val="hybridMultilevel"/>
     <w:tmpl w:val="3B047A94"/>
@@ -14796,7 +14892,7 @@
       </w:pPr>
     </w:lvl>
   </w:abstractNum>
-  <w:abstractNum w:abstractNumId="23" w15:restartNumberingAfterBreak="0">
+  <w:abstractNum w:abstractNumId="24" w15:restartNumberingAfterBreak="0">
     <w:nsid w:val="59276B85"/>
     <w:multiLevelType w:val="multilevel"/>
     <w:tmpl w:val="4852D626"/>
@@ -14909,7 +15005,7 @@
       </w:rPr>
     </w:lvl>
   </w:abstractNum>
-  <w:abstractNum w:abstractNumId="24" w15:restartNumberingAfterBreak="0">
+  <w:abstractNum w:abstractNumId="25" w15:restartNumberingAfterBreak="0">
     <w:nsid w:val="5BF054FF"/>
     <w:multiLevelType w:val="multilevel"/>
     <w:tmpl w:val="13EE06B0"/>
@@ -15058,7 +15154,7 @@
       </w:rPr>
     </w:lvl>
   </w:abstractNum>
-  <w:abstractNum w:abstractNumId="25" w15:restartNumberingAfterBreak="0">
+  <w:abstractNum w:abstractNumId="26" w15:restartNumberingAfterBreak="0">
     <w:nsid w:val="5CE86C3F"/>
     <w:multiLevelType w:val="multilevel"/>
     <w:tmpl w:val="ED94FAEE"/>
@@ -15171,7 +15267,7 @@
       </w:rPr>
     </w:lvl>
   </w:abstractNum>
-  <w:abstractNum w:abstractNumId="26" w15:restartNumberingAfterBreak="0">
+  <w:abstractNum w:abstractNumId="27" w15:restartNumberingAfterBreak="0">
     <w:nsid w:val="5DEB455E"/>
     <w:multiLevelType w:val="hybridMultilevel"/>
     <w:tmpl w:val="11E26F0A"/>
@@ -15257,7 +15353,7 @@
       </w:pPr>
     </w:lvl>
   </w:abstractNum>
-  <w:abstractNum w:abstractNumId="27" w15:restartNumberingAfterBreak="0">
+  <w:abstractNum w:abstractNumId="28" w15:restartNumberingAfterBreak="0">
     <w:nsid w:val="66104185"/>
     <w:multiLevelType w:val="multilevel"/>
     <w:tmpl w:val="7CBA6108"/>
@@ -15370,7 +15466,7 @@
       </w:rPr>
     </w:lvl>
   </w:abstractNum>
-  <w:abstractNum w:abstractNumId="28" w15:restartNumberingAfterBreak="0">
+  <w:abstractNum w:abstractNumId="29" w15:restartNumberingAfterBreak="0">
     <w:nsid w:val="6AF20EAC"/>
     <w:multiLevelType w:val="multilevel"/>
     <w:tmpl w:val="226C0918"/>
@@ -15483,7 +15579,7 @@
       </w:rPr>
     </w:lvl>
   </w:abstractNum>
-  <w:abstractNum w:abstractNumId="29" w15:restartNumberingAfterBreak="0">
+  <w:abstractNum w:abstractNumId="30" w15:restartNumberingAfterBreak="0">
     <w:nsid w:val="74FE0772"/>
     <w:multiLevelType w:val="multilevel"/>
     <w:tmpl w:val="94DE9072"/>
@@ -15596,7 +15692,7 @@
       </w:rPr>
     </w:lvl>
   </w:abstractNum>
-  <w:abstractNum w:abstractNumId="30" w15:restartNumberingAfterBreak="0">
+  <w:abstractNum w:abstractNumId="31" w15:restartNumberingAfterBreak="0">
     <w:nsid w:val="77485AA8"/>
     <w:multiLevelType w:val="multilevel"/>
     <w:tmpl w:val="70784180"/>
@@ -15709,7 +15805,7 @@
       </w:rPr>
     </w:lvl>
   </w:abstractNum>
-  <w:abstractNum w:abstractNumId="31" w15:restartNumberingAfterBreak="0">
+  <w:abstractNum w:abstractNumId="32" w15:restartNumberingAfterBreak="0">
     <w:nsid w:val="7A404863"/>
     <w:multiLevelType w:val="multilevel"/>
     <w:tmpl w:val="73363ECC"/>
@@ -15835,13 +15931,13 @@
     <w:abstractNumId w:val="9"/>
   </w:num>
   <w:num w:numId="5">
-    <w:abstractNumId w:val="26"/>
+    <w:abstractNumId w:val="27"/>
   </w:num>
   <w:num w:numId="6">
     <w:abstractNumId w:val="13"/>
   </w:num>
   <w:num w:numId="7">
-    <w:abstractNumId w:val="22"/>
+    <w:abstractNumId w:val="23"/>
   </w:num>
   <w:num w:numId="8">
     <w:abstractNumId w:val="11"/>
@@ -15853,25 +15949,25 @@
     <w:abstractNumId w:val="10"/>
   </w:num>
   <w:num w:numId="11">
-    <w:abstractNumId w:val="23"/>
+    <w:abstractNumId w:val="24"/>
   </w:num>
   <w:num w:numId="12">
-    <w:abstractNumId w:val="29"/>
+    <w:abstractNumId w:val="30"/>
   </w:num>
   <w:num w:numId="13">
-    <w:abstractNumId w:val="28"/>
+    <w:abstractNumId w:val="29"/>
   </w:num>
   <w:num w:numId="14">
     <w:abstractNumId w:val="6"/>
   </w:num>
   <w:num w:numId="15">
-    <w:abstractNumId w:val="25"/>
+    <w:abstractNumId w:val="26"/>
   </w:num>
   <w:num w:numId="16">
     <w:abstractNumId w:val="5"/>
   </w:num>
   <w:num w:numId="17">
-    <w:abstractNumId w:val="30"/>
+    <w:abstractNumId w:val="31"/>
   </w:num>
   <w:num w:numId="18">
     <w:abstractNumId w:val="12"/>
@@ -15892,10 +15988,10 @@
     <w:abstractNumId w:val="15"/>
   </w:num>
   <w:num w:numId="24">
-    <w:abstractNumId w:val="27"/>
+    <w:abstractNumId w:val="28"/>
   </w:num>
   <w:num w:numId="25">
-    <w:abstractNumId w:val="31"/>
+    <w:abstractNumId w:val="32"/>
   </w:num>
   <w:num w:numId="26">
     <w:abstractNumId w:val="19"/>
@@ -15910,13 +16006,16 @@
     <w:abstractNumId w:val="4"/>
   </w:num>
   <w:num w:numId="30">
-    <w:abstractNumId w:val="24"/>
+    <w:abstractNumId w:val="25"/>
   </w:num>
   <w:num w:numId="31">
     <w:abstractNumId w:val="0"/>
   </w:num>
   <w:num w:numId="32">
     <w:abstractNumId w:val="21"/>
+  </w:num>
+  <w:num w:numId="33">
+    <w:abstractNumId w:val="22"/>
   </w:num>
 </w:numbering>
 </file>

</xml_diff>